<commit_message>
Cleaned criar.sql file for delivery
</commit_message>
<xml_diff>
--- a/2ndDelivery/BDAD_2_Entrega.docx
+++ b/2ndDelivery/BDAD_2_Entrega.docx
@@ -481,7 +481,7 @@
     </w:p>
     <w:p>
       <w:pPr>
-        <w:pStyle w:val="PargrafodaLista"/>
+        <w:pStyle w:val="ListParagraph"/>
         <w:numPr>
           <w:ilvl w:val="0"/>
           <w:numId w:val="2"/>
@@ -507,7 +507,7 @@
     </w:p>
     <w:p>
       <w:pPr>
-        <w:pStyle w:val="PargrafodaLista"/>
+        <w:pStyle w:val="ListParagraph"/>
         <w:numPr>
           <w:ilvl w:val="0"/>
           <w:numId w:val="2"/>
@@ -533,7 +533,7 @@
     </w:p>
     <w:p>
       <w:pPr>
-        <w:pStyle w:val="PargrafodaLista"/>
+        <w:pStyle w:val="ListParagraph"/>
         <w:numPr>
           <w:ilvl w:val="0"/>
           <w:numId w:val="2"/>
@@ -559,7 +559,7 @@
     </w:p>
     <w:p>
       <w:pPr>
-        <w:pStyle w:val="PargrafodaLista"/>
+        <w:pStyle w:val="ListParagraph"/>
         <w:numPr>
           <w:ilvl w:val="0"/>
           <w:numId w:val="2"/>
@@ -4345,320 +4345,74 @@
         <w:rPr>
           <w:sz w:val="24"/>
           <w:szCs w:val="24"/>
-          <w:lang w:val="en-US"/>
-        </w:rPr>
-      </w:pPr>
-      <w:r>
-        <w:rPr>
-          <w:sz w:val="24"/>
-          <w:szCs w:val="24"/>
-          <w:lang w:val="en-US"/>
-        </w:rPr>
-        <w:t xml:space="preserve">Para as </w:t>
-      </w:r>
-      <w:proofErr w:type="spellStart"/>
-      <w:r>
-        <w:rPr>
-          <w:sz w:val="24"/>
-          <w:szCs w:val="24"/>
-          <w:lang w:val="en-US"/>
-        </w:rPr>
-        <w:t>relações</w:t>
-      </w:r>
-      <w:proofErr w:type="spellEnd"/>
-      <w:r>
-        <w:rPr>
-          <w:sz w:val="24"/>
-          <w:szCs w:val="24"/>
-          <w:lang w:val="en-US"/>
-        </w:rPr>
-        <w:t xml:space="preserve"> Specialization, Worker, </w:t>
-      </w:r>
-      <w:proofErr w:type="spellStart"/>
-      <w:r>
-        <w:rPr>
-          <w:sz w:val="24"/>
-          <w:szCs w:val="24"/>
-          <w:lang w:val="en-US"/>
-        </w:rPr>
-        <w:t>WorkerShift</w:t>
-      </w:r>
-      <w:proofErr w:type="spellEnd"/>
-      <w:r>
-        <w:rPr>
-          <w:sz w:val="24"/>
-          <w:szCs w:val="24"/>
-          <w:lang w:val="en-US"/>
-        </w:rPr>
-        <w:t xml:space="preserve">, </w:t>
-      </w:r>
-      <w:proofErr w:type="spellStart"/>
-      <w:r>
-        <w:rPr>
-          <w:sz w:val="24"/>
-          <w:szCs w:val="24"/>
-          <w:lang w:val="en-US"/>
-        </w:rPr>
-        <w:t>NurseService</w:t>
-      </w:r>
-      <w:proofErr w:type="spellEnd"/>
-      <w:r>
-        <w:rPr>
-          <w:sz w:val="24"/>
-          <w:szCs w:val="24"/>
-          <w:lang w:val="en-US"/>
-        </w:rPr>
-        <w:t xml:space="preserve">, </w:t>
-      </w:r>
-      <w:proofErr w:type="spellStart"/>
-      <w:r>
-        <w:rPr>
-          <w:sz w:val="24"/>
-          <w:szCs w:val="24"/>
-          <w:lang w:val="en-US"/>
-        </w:rPr>
-        <w:t>DoctorService</w:t>
-      </w:r>
-      <w:proofErr w:type="spellEnd"/>
-      <w:r>
-        <w:rPr>
-          <w:sz w:val="24"/>
-          <w:szCs w:val="24"/>
-          <w:lang w:val="en-US"/>
-        </w:rPr>
-        <w:t xml:space="preserve">, Client, Patient, Visitor, Appointment, Surgery, </w:t>
-      </w:r>
-      <w:proofErr w:type="spellStart"/>
-      <w:r>
-        <w:rPr>
-          <w:sz w:val="24"/>
-          <w:szCs w:val="24"/>
-          <w:lang w:val="en-US"/>
-        </w:rPr>
-        <w:t>SurgeryRoom</w:t>
-      </w:r>
-      <w:proofErr w:type="spellEnd"/>
-      <w:r>
-        <w:rPr>
-          <w:sz w:val="24"/>
-          <w:szCs w:val="24"/>
-          <w:lang w:val="en-US"/>
-        </w:rPr>
-        <w:t xml:space="preserve">, </w:t>
-      </w:r>
-      <w:proofErr w:type="spellStart"/>
-      <w:r>
-        <w:rPr>
-          <w:sz w:val="24"/>
-          <w:szCs w:val="24"/>
-          <w:lang w:val="en-US"/>
-        </w:rPr>
-        <w:t>SurgeryRoomSpecialization</w:t>
-      </w:r>
-      <w:proofErr w:type="spellEnd"/>
-      <w:r>
-        <w:rPr>
-          <w:sz w:val="24"/>
-          <w:szCs w:val="24"/>
-          <w:lang w:val="en-US"/>
-        </w:rPr>
-        <w:t xml:space="preserve">, </w:t>
-      </w:r>
-      <w:proofErr w:type="spellStart"/>
-      <w:r>
-        <w:rPr>
-          <w:sz w:val="24"/>
-          <w:szCs w:val="24"/>
-          <w:lang w:val="en-US"/>
-        </w:rPr>
-        <w:t>NormalCareRoom</w:t>
-      </w:r>
-      <w:proofErr w:type="spellEnd"/>
-      <w:r>
-        <w:rPr>
-          <w:sz w:val="24"/>
-          <w:szCs w:val="24"/>
-          <w:lang w:val="en-US"/>
-        </w:rPr>
-        <w:t xml:space="preserve"> e Office as </w:t>
-      </w:r>
-      <w:proofErr w:type="spellStart"/>
-      <w:r>
-        <w:rPr>
-          <w:sz w:val="24"/>
-          <w:szCs w:val="24"/>
-          <w:lang w:val="en-US"/>
-        </w:rPr>
-        <w:t>dependências</w:t>
-      </w:r>
-      <w:proofErr w:type="spellEnd"/>
-      <w:r>
-        <w:rPr>
-          <w:sz w:val="24"/>
-          <w:szCs w:val="24"/>
-          <w:lang w:val="en-US"/>
-        </w:rPr>
-        <w:t xml:space="preserve"> </w:t>
-      </w:r>
-      <w:proofErr w:type="spellStart"/>
-      <w:r>
-        <w:rPr>
-          <w:sz w:val="24"/>
-          <w:szCs w:val="24"/>
-          <w:lang w:val="en-US"/>
-        </w:rPr>
-        <w:t>funcionais</w:t>
-      </w:r>
-      <w:proofErr w:type="spellEnd"/>
-      <w:r>
-        <w:rPr>
-          <w:sz w:val="24"/>
-          <w:szCs w:val="24"/>
-          <w:lang w:val="en-US"/>
-        </w:rPr>
-        <w:t xml:space="preserve"> </w:t>
-      </w:r>
-      <w:proofErr w:type="spellStart"/>
-      <w:r>
-        <w:rPr>
-          <w:sz w:val="24"/>
-          <w:szCs w:val="24"/>
-          <w:lang w:val="en-US"/>
-        </w:rPr>
-        <w:t>estão</w:t>
-      </w:r>
-      <w:proofErr w:type="spellEnd"/>
-      <w:r>
-        <w:rPr>
-          <w:sz w:val="24"/>
-          <w:szCs w:val="24"/>
-          <w:lang w:val="en-US"/>
-        </w:rPr>
-        <w:t xml:space="preserve"> </w:t>
-      </w:r>
-      <w:proofErr w:type="spellStart"/>
-      <w:r>
-        <w:rPr>
-          <w:sz w:val="24"/>
-          <w:szCs w:val="24"/>
-          <w:lang w:val="en-US"/>
-        </w:rPr>
-        <w:t>na</w:t>
-      </w:r>
-      <w:proofErr w:type="spellEnd"/>
-      <w:r>
-        <w:rPr>
-          <w:sz w:val="24"/>
-          <w:szCs w:val="24"/>
-          <w:lang w:val="en-US"/>
-        </w:rPr>
-        <w:t xml:space="preserve"> BCNF, </w:t>
-      </w:r>
-      <w:proofErr w:type="spellStart"/>
-      <w:r>
-        <w:rPr>
-          <w:sz w:val="24"/>
-          <w:szCs w:val="24"/>
-          <w:lang w:val="en-US"/>
-        </w:rPr>
-        <w:t>uma</w:t>
-      </w:r>
-      <w:proofErr w:type="spellEnd"/>
-      <w:r>
-        <w:rPr>
-          <w:sz w:val="24"/>
-          <w:szCs w:val="24"/>
-          <w:lang w:val="en-US"/>
-        </w:rPr>
-        <w:t xml:space="preserve"> </w:t>
-      </w:r>
-      <w:proofErr w:type="spellStart"/>
-      <w:r>
-        <w:rPr>
-          <w:sz w:val="24"/>
-          <w:szCs w:val="24"/>
-          <w:lang w:val="en-US"/>
-        </w:rPr>
-        <w:t>vez</w:t>
-      </w:r>
-      <w:proofErr w:type="spellEnd"/>
-      <w:r>
-        <w:rPr>
-          <w:sz w:val="24"/>
-          <w:szCs w:val="24"/>
-          <w:lang w:val="en-US"/>
-        </w:rPr>
-        <w:t xml:space="preserve"> que se </w:t>
-      </w:r>
-      <w:proofErr w:type="spellStart"/>
-      <w:r>
-        <w:rPr>
-          <w:sz w:val="24"/>
-          <w:szCs w:val="24"/>
-          <w:lang w:val="en-US"/>
-        </w:rPr>
-        <w:t>tratam</w:t>
-      </w:r>
-      <w:proofErr w:type="spellEnd"/>
-      <w:r>
-        <w:rPr>
-          <w:sz w:val="24"/>
-          <w:szCs w:val="24"/>
-          <w:lang w:val="en-US"/>
-        </w:rPr>
-        <w:t xml:space="preserve"> de </w:t>
-      </w:r>
-      <w:proofErr w:type="spellStart"/>
-      <w:r>
-        <w:rPr>
-          <w:sz w:val="24"/>
-          <w:szCs w:val="24"/>
-          <w:lang w:val="en-US"/>
-        </w:rPr>
-        <w:t>dependências</w:t>
-      </w:r>
-      <w:proofErr w:type="spellEnd"/>
-      <w:r>
-        <w:rPr>
-          <w:sz w:val="24"/>
-          <w:szCs w:val="24"/>
-          <w:lang w:val="en-US"/>
-        </w:rPr>
-        <w:t xml:space="preserve"> </w:t>
-      </w:r>
-      <w:proofErr w:type="spellStart"/>
-      <w:r>
-        <w:rPr>
-          <w:sz w:val="24"/>
-          <w:szCs w:val="24"/>
-          <w:lang w:val="en-US"/>
-        </w:rPr>
-        <w:t>funcionais</w:t>
-      </w:r>
-      <w:proofErr w:type="spellEnd"/>
-      <w:r>
-        <w:rPr>
-          <w:sz w:val="24"/>
-          <w:szCs w:val="24"/>
-          <w:lang w:val="en-US"/>
-        </w:rPr>
-        <w:t xml:space="preserve"> </w:t>
-      </w:r>
-      <w:proofErr w:type="spellStart"/>
-      <w:r>
-        <w:rPr>
-          <w:sz w:val="24"/>
-          <w:szCs w:val="24"/>
-          <w:lang w:val="en-US"/>
-        </w:rPr>
-        <w:t>triviais</w:t>
-      </w:r>
-      <w:proofErr w:type="spellEnd"/>
-      <w:r>
-        <w:rPr>
-          <w:sz w:val="24"/>
-          <w:szCs w:val="24"/>
-          <w:lang w:val="en-US"/>
+          <w:lang w:val="pt-PT"/>
+        </w:rPr>
+      </w:pPr>
+      <w:bookmarkStart w:id="7" w:name="_Hlk68461022"/>
+      <w:r>
+        <w:rPr>
+          <w:sz w:val="24"/>
+          <w:szCs w:val="24"/>
+          <w:lang w:val="pt-PT"/>
+        </w:rPr>
+        <w:t>Para as relações Specialization, Worker, WorkerShift, NurseService, DoctorService, Client, Patient, Visitor, Appointment, Surgery, SurgeryRoom, SurgeryRoomSpecialization, NormalCareRoom e Office as dependências funcionais estão na BCNF</w:t>
+      </w:r>
+      <w:r>
+        <w:rPr>
+          <w:sz w:val="24"/>
+          <w:szCs w:val="24"/>
+          <w:lang w:val="pt-PT"/>
+        </w:rPr>
+        <w:t xml:space="preserve"> e n</w:t>
+      </w:r>
+      <w:r>
+        <w:rPr>
+          <w:sz w:val="24"/>
+          <w:szCs w:val="24"/>
+          <w:lang w:val="pt-PT"/>
+        </w:rPr>
+        <w:t>a 3ª forma normal</w:t>
+      </w:r>
+      <w:r>
+        <w:rPr>
+          <w:sz w:val="24"/>
+          <w:szCs w:val="24"/>
+          <w:lang w:val="pt-PT"/>
+        </w:rPr>
+        <w:t>, uma vez que se tratam de dependências funcionais triviais.</w:t>
+      </w:r>
+    </w:p>
+    <w:p>
+      <w:pPr>
+        <w:spacing w:after="160" w:line="259" w:lineRule="auto"/>
+        <w:jc w:val="both"/>
+        <w:rPr>
+          <w:sz w:val="24"/>
+          <w:szCs w:val="24"/>
+          <w:lang w:val="pt-PT"/>
+        </w:rPr>
+      </w:pPr>
+      <w:r>
+        <w:rPr>
+          <w:sz w:val="24"/>
+          <w:szCs w:val="24"/>
+          <w:lang w:val="pt-PT"/>
+        </w:rPr>
+        <w:t>Para as restantes relações, uma vez que o lado esquerdo da relação funcional é também a sua chave, é possível concluir que se encontra na forma BCNF</w:t>
+      </w:r>
+      <w:r>
+        <w:rPr>
+          <w:sz w:val="24"/>
+          <w:szCs w:val="24"/>
+          <w:lang w:val="pt-PT"/>
+        </w:rPr>
+        <w:t xml:space="preserve"> e na 3ª forma normal</w:t>
+      </w:r>
+      <w:r>
+        <w:rPr>
+          <w:sz w:val="24"/>
+          <w:szCs w:val="24"/>
+          <w:lang w:val="pt-PT"/>
         </w:rPr>
         <w:t>.</w:t>
       </w:r>
@@ -4679,27 +4433,26 @@
           <w:szCs w:val="24"/>
           <w:lang w:val="pt-PT"/>
         </w:rPr>
-        <w:t xml:space="preserve">Para as restantes relações, exceto a relação </w:t>
-      </w:r>
-      <w:proofErr w:type="spellStart"/>
-      <w:r>
-        <w:rPr>
-          <w:sz w:val="24"/>
-          <w:szCs w:val="24"/>
-          <w:lang w:val="pt-PT"/>
-        </w:rPr>
-        <w:t>Person</w:t>
-      </w:r>
-      <w:proofErr w:type="spellEnd"/>
-      <w:r>
-        <w:rPr>
-          <w:sz w:val="24"/>
-          <w:szCs w:val="24"/>
-          <w:lang w:val="pt-PT"/>
-        </w:rPr>
-        <w:t>, uma vez que o lado esquerdo da relação funcional é também a sua chave, é possível concluir que se encontra na forma BCNF.</w:t>
-      </w:r>
-    </w:p>
+        <w:t xml:space="preserve">Deste modo, não foi preciso </w:t>
+      </w:r>
+      <w:r>
+        <w:rPr>
+          <w:sz w:val="24"/>
+          <w:szCs w:val="24"/>
+          <w:lang w:val="pt-PT"/>
+        </w:rPr>
+        <w:t>decompor</w:t>
+      </w:r>
+      <w:r>
+        <w:rPr>
+          <w:sz w:val="24"/>
+          <w:szCs w:val="24"/>
+          <w:lang w:val="pt-PT"/>
+        </w:rPr>
+        <w:t xml:space="preserve"> nenhuma das relações.</w:t>
+      </w:r>
+    </w:p>
+    <w:bookmarkEnd w:id="7"/>
     <w:p>
       <w:pPr>
         <w:spacing w:after="160" w:line="259" w:lineRule="auto"/>
@@ -4730,6 +4483,248 @@
         </w:rPr>
         <w:t>Acrescentar mais cenas ao texto</w:t>
       </w:r>
+    </w:p>
+    <w:p>
+      <w:pPr>
+        <w:spacing w:after="160" w:line="259" w:lineRule="auto"/>
+        <w:jc w:val="both"/>
+        <w:rPr>
+          <w:sz w:val="24"/>
+          <w:szCs w:val="24"/>
+          <w:lang w:val="pt-PT"/>
+        </w:rPr>
+      </w:pPr>
+    </w:p>
+    <w:p>
+      <w:pPr>
+        <w:spacing w:after="160" w:line="259" w:lineRule="auto"/>
+        <w:jc w:val="both"/>
+        <w:rPr>
+          <w:sz w:val="24"/>
+          <w:szCs w:val="24"/>
+          <w:lang w:val="pt-PT"/>
+        </w:rPr>
+      </w:pPr>
+      <w:r>
+        <w:rPr>
+          <w:sz w:val="24"/>
+          <w:szCs w:val="24"/>
+          <w:lang w:val="pt-PT"/>
+        </w:rPr>
+        <w:t xml:space="preserve">O atributo age será computado numa </w:t>
+      </w:r>
+      <w:r>
+        <w:rPr>
+          <w:sz w:val="24"/>
+          <w:szCs w:val="24"/>
+          <w:lang w:val="pt-PT"/>
+        </w:rPr>
+        <w:t>View</w:t>
+      </w:r>
+      <w:r>
+        <w:rPr>
+          <w:sz w:val="24"/>
+          <w:szCs w:val="24"/>
+          <w:lang w:val="pt-PT"/>
+        </w:rPr>
+        <w:t xml:space="preserve">, e por isso, apenas </w:t>
+      </w:r>
+      <w:r>
+        <w:rPr>
+          <w:sz w:val="24"/>
+          <w:szCs w:val="24"/>
+          <w:lang w:val="pt-PT"/>
+        </w:rPr>
+        <w:t>implementado</w:t>
+      </w:r>
+      <w:r>
+        <w:rPr>
+          <w:sz w:val="24"/>
+          <w:szCs w:val="24"/>
+          <w:lang w:val="pt-PT"/>
+        </w:rPr>
+        <w:t xml:space="preserve"> na próxima entrega.</w:t>
+      </w:r>
+    </w:p>
+    <w:p>
+      <w:pPr>
+        <w:spacing w:after="160" w:line="259" w:lineRule="auto"/>
+        <w:jc w:val="both"/>
+        <w:rPr>
+          <w:sz w:val="24"/>
+          <w:szCs w:val="24"/>
+          <w:lang w:val="pt-PT"/>
+        </w:rPr>
+      </w:pPr>
+      <w:r>
+        <w:rPr>
+          <w:sz w:val="24"/>
+          <w:szCs w:val="24"/>
+          <w:lang w:val="pt-PT"/>
+        </w:rPr>
+        <w:t>Da mesma forma</w:t>
+      </w:r>
+      <w:r>
+        <w:rPr>
+          <w:sz w:val="24"/>
+          <w:szCs w:val="24"/>
+          <w:lang w:val="pt-PT"/>
+        </w:rPr>
+        <w:t>, existem algumas restrições que serão implementadas através de triggers, que também deixaremos para depois:</w:t>
+      </w:r>
+    </w:p>
+    <w:p>
+      <w:pPr>
+        <w:spacing w:after="160" w:line="259" w:lineRule="auto"/>
+        <w:jc w:val="both"/>
+        <w:rPr>
+          <w:sz w:val="24"/>
+          <w:szCs w:val="24"/>
+          <w:lang w:val="pt-PT"/>
+        </w:rPr>
+      </w:pPr>
+      <w:r>
+        <w:rPr>
+          <w:sz w:val="24"/>
+          <w:szCs w:val="24"/>
+          <w:lang w:val="pt-PT"/>
+        </w:rPr>
+        <w:t xml:space="preserve">A chave para Specialization </w:t>
+      </w:r>
+      <w:r>
+        <w:rPr>
+          <w:sz w:val="24"/>
+          <w:szCs w:val="24"/>
+          <w:lang w:val="pt-PT"/>
+        </w:rPr>
+        <w:t>é case-insensitive</w:t>
+      </w:r>
+    </w:p>
+    <w:p>
+      <w:pPr>
+        <w:spacing w:after="160" w:line="259" w:lineRule="auto"/>
+        <w:jc w:val="both"/>
+        <w:rPr>
+          <w:sz w:val="24"/>
+          <w:szCs w:val="24"/>
+          <w:lang w:val="pt-PT"/>
+        </w:rPr>
+      </w:pPr>
+      <w:r>
+        <w:rPr>
+          <w:sz w:val="24"/>
+          <w:szCs w:val="24"/>
+          <w:lang w:val="pt-PT"/>
+        </w:rPr>
+        <w:t>No máximo três visitantes p</w:t>
+      </w:r>
+      <w:r>
+        <w:rPr>
+          <w:sz w:val="24"/>
+          <w:szCs w:val="24"/>
+          <w:lang w:val="pt-PT"/>
+        </w:rPr>
+        <w:t>oderão visitar um paciente</w:t>
+      </w:r>
+    </w:p>
+    <w:p>
+      <w:pPr>
+        <w:spacing w:after="160" w:line="259" w:lineRule="auto"/>
+        <w:jc w:val="both"/>
+        <w:rPr>
+          <w:sz w:val="24"/>
+          <w:szCs w:val="24"/>
+          <w:lang w:val="pt-PT"/>
+        </w:rPr>
+      </w:pPr>
+      <w:r>
+        <w:rPr>
+          <w:sz w:val="24"/>
+          <w:szCs w:val="24"/>
+          <w:lang w:val="pt-PT"/>
+        </w:rPr>
+        <w:t>No máximo três pessoas realizarão a manutenção de uma ambulância</w:t>
+      </w:r>
+    </w:p>
+    <w:p>
+      <w:pPr>
+        <w:spacing w:after="160" w:line="259" w:lineRule="auto"/>
+        <w:jc w:val="both"/>
+        <w:rPr>
+          <w:sz w:val="24"/>
+          <w:szCs w:val="24"/>
+          <w:lang w:val="pt-PT"/>
+        </w:rPr>
+      </w:pPr>
+      <w:r>
+        <w:rPr>
+          <w:sz w:val="24"/>
+          <w:szCs w:val="24"/>
+          <w:lang w:val="pt-PT"/>
+        </w:rPr>
+        <w:t>Uma sala de cirugia t</w:t>
+      </w:r>
+      <w:r>
+        <w:rPr>
+          <w:sz w:val="24"/>
+          <w:szCs w:val="24"/>
+          <w:lang w:val="pt-PT"/>
+        </w:rPr>
+        <w:t>em que ter no mínimo uma especialização</w:t>
+      </w:r>
+    </w:p>
+    <w:p>
+      <w:pPr>
+        <w:spacing w:after="160" w:line="259" w:lineRule="auto"/>
+        <w:jc w:val="both"/>
+        <w:rPr>
+          <w:sz w:val="24"/>
+          <w:szCs w:val="24"/>
+          <w:lang w:val="pt-PT"/>
+        </w:rPr>
+      </w:pPr>
+      <w:r>
+        <w:rPr>
+          <w:sz w:val="24"/>
+          <w:szCs w:val="24"/>
+          <w:lang w:val="pt-PT"/>
+        </w:rPr>
+        <w:t>As localizações e os trabalhadores deveráo ser disjuntos, isto é, uma localização não poderá pertencer a mais do que uma subclass da mesma; e um trabalhador não poderá pertencer a mais do que uma subclasse do mesmo.</w:t>
+      </w:r>
+    </w:p>
+    <w:p>
+      <w:pPr>
+        <w:shd w:val="clear" w:color="auto" w:fill="1E1E1E"/>
+        <w:spacing w:line="285" w:lineRule="atLeast"/>
+        <w:rPr>
+          <w:rFonts w:ascii="Consolas" w:eastAsia="Times New Roman" w:hAnsi="Consolas" w:cs="Times New Roman"/>
+          <w:color w:val="D4D4D4"/>
+          <w:sz w:val="21"/>
+          <w:szCs w:val="21"/>
+          <w:lang w:val="en-US"/>
+        </w:rPr>
+      </w:pPr>
+      <w:r>
+        <w:rPr>
+          <w:rFonts w:ascii="Consolas" w:eastAsia="Times New Roman" w:hAnsi="Consolas" w:cs="Times New Roman"/>
+          <w:color w:val="6A9955"/>
+          <w:sz w:val="21"/>
+          <w:szCs w:val="21"/>
+          <w:lang w:val="en-US"/>
+        </w:rPr>
+        <w:t>/*Create trigger for no two visitors with the same patient that have the same order*/</w:t>
+      </w:r>
+    </w:p>
+    <w:p>
+      <w:pPr>
+        <w:spacing w:after="160" w:line="259" w:lineRule="auto"/>
+        <w:jc w:val="both"/>
+        <w:rPr>
+          <w:sz w:val="24"/>
+          <w:szCs w:val="24"/>
+          <w:lang w:val="en-US"/>
+        </w:rPr>
+      </w:pPr>
     </w:p>
     <w:sectPr>
       <w:headerReference w:type="default" r:id="rId9"/>
@@ -4785,7 +4780,7 @@
     <w:sdtContent>
       <w:p>
         <w:pPr>
-          <w:pStyle w:val="Rodap"/>
+          <w:pStyle w:val="Footer"/>
           <w:jc w:val="right"/>
         </w:pPr>
         <w:r>
@@ -4811,7 +4806,7 @@
   </w:sdt>
   <w:p>
     <w:pPr>
-      <w:pStyle w:val="Rodap"/>
+      <w:pStyle w:val="Footer"/>
     </w:pPr>
   </w:p>
 </w:ftr>
@@ -4893,7 +4888,7 @@
 <w:hdr xmlns:wpc="http://schemas.microsoft.com/office/word/2010/wordprocessingCanvas" xmlns:cx="http://schemas.microsoft.com/office/drawing/2014/chartex" xmlns:cx1="http://schemas.microsoft.com/office/drawing/2015/9/8/chartex" xmlns:cx2="http://schemas.microsoft.com/office/drawing/2015/10/21/chartex" xmlns:cx3="http://schemas.microsoft.com/office/drawing/2016/5/9/chartex" xmlns:cx4="http://schemas.microsoft.com/office/drawing/2016/5/10/chartex" xmlns:cx5="http://schemas.microsoft.com/office/drawing/2016/5/11/chartex" xmlns:cx6="http://schemas.microsoft.com/office/drawing/2016/5/12/chartex" xmlns:cx7="http://schemas.microsoft.com/office/drawing/2016/5/13/chartex" xmlns:cx8="http://schemas.microsoft.com/office/drawing/2016/5/14/chartex" xmlns:mc="http://schemas.openxmlformats.org/markup-compatibility/2006" xmlns:aink="http://schemas.microsoft.com/office/drawing/2016/ink" xmlns:am3d="http://schemas.microsoft.com/office/drawing/2017/model3d" xmlns:o="urn:schemas-microsoft-com:office:office" xmlns:r="http://schemas.openxmlformats.org/officeDocument/2006/relationships" xmlns:m="http://schemas.openxmlformats.org/officeDocument/2006/math" xmlns:v="urn:schemas-microsoft-com:vml" xmlns:wp14="http://schemas.microsoft.com/office/word/2010/wordprocessingDrawing" xmlns:wp="http://schemas.openxmlformats.org/drawingml/2006/wordprocessingDrawing" xmlns:w10="urn:schemas-microsoft-com:office:word" xmlns:w="http://schemas.openxmlformats.org/wordprocessingml/2006/main" xmlns:w14="http://schemas.microsoft.com/office/word/2010/wordml" xmlns:w15="http://schemas.microsoft.com/office/word/2012/wordml" xmlns:w16cex="http://schemas.microsoft.com/office/word/2018/wordml/cex" xmlns:w16cid="http://schemas.microsoft.com/office/word/2016/wordml/cid" xmlns:w16="http://schemas.microsoft.com/office/word/2018/wordml" xmlns:w16se="http://schemas.microsoft.com/office/word/2015/wordml/symex" xmlns:wpg="http://schemas.microsoft.com/office/word/2010/wordprocessingGroup" xmlns:wpi="http://schemas.microsoft.com/office/word/2010/wordprocessingInk" xmlns:wne="http://schemas.microsoft.com/office/word/2006/wordml" xmlns:wps="http://schemas.microsoft.com/office/word/2010/wordprocessingShape" mc:Ignorable="w14 w15 w16se w16cid w16 w16cex wp14">
   <w:p>
     <w:pPr>
-      <w:pStyle w:val="Cabealho"/>
+      <w:pStyle w:val="Header"/>
     </w:pPr>
     <w:r>
       <w:rPr>
@@ -5575,7 +5570,7 @@
     <w:name w:val="Normal"/>
     <w:qFormat/>
   </w:style>
-  <w:style w:type="paragraph" w:styleId="Ttulo1">
+  <w:style w:type="paragraph" w:styleId="Heading1">
     <w:name w:val="heading 1"/>
     <w:basedOn w:val="Normal"/>
     <w:next w:val="Normal"/>
@@ -5592,7 +5587,7 @@
       <w:szCs w:val="40"/>
     </w:rPr>
   </w:style>
-  <w:style w:type="paragraph" w:styleId="Ttulo2">
+  <w:style w:type="paragraph" w:styleId="Heading2">
     <w:name w:val="heading 2"/>
     <w:basedOn w:val="Normal"/>
     <w:next w:val="Normal"/>
@@ -5611,7 +5606,7 @@
       <w:szCs w:val="32"/>
     </w:rPr>
   </w:style>
-  <w:style w:type="paragraph" w:styleId="Ttulo3">
+  <w:style w:type="paragraph" w:styleId="Heading3">
     <w:name w:val="heading 3"/>
     <w:basedOn w:val="Normal"/>
     <w:next w:val="Normal"/>
@@ -5631,7 +5626,7 @@
       <w:szCs w:val="28"/>
     </w:rPr>
   </w:style>
-  <w:style w:type="paragraph" w:styleId="Ttulo4">
+  <w:style w:type="paragraph" w:styleId="Heading4">
     <w:name w:val="heading 4"/>
     <w:basedOn w:val="Normal"/>
     <w:next w:val="Normal"/>
@@ -5651,7 +5646,7 @@
       <w:szCs w:val="24"/>
     </w:rPr>
   </w:style>
-  <w:style w:type="paragraph" w:styleId="Ttulo5">
+  <w:style w:type="paragraph" w:styleId="Heading5">
     <w:name w:val="heading 5"/>
     <w:basedOn w:val="Normal"/>
     <w:next w:val="Normal"/>
@@ -5669,7 +5664,7 @@
       <w:color w:val="666666"/>
     </w:rPr>
   </w:style>
-  <w:style w:type="paragraph" w:styleId="Ttulo6">
+  <w:style w:type="paragraph" w:styleId="Heading6">
     <w:name w:val="heading 6"/>
     <w:basedOn w:val="Normal"/>
     <w:next w:val="Normal"/>
@@ -5688,13 +5683,13 @@
       <w:color w:val="666666"/>
     </w:rPr>
   </w:style>
-  <w:style w:type="character" w:default="1" w:styleId="Tipodeletrapredefinidodopargrafo">
+  <w:style w:type="character" w:default="1" w:styleId="DefaultParagraphFont">
     <w:name w:val="Default Paragraph Font"/>
     <w:uiPriority w:val="1"/>
     <w:semiHidden/>
     <w:unhideWhenUsed/>
   </w:style>
-  <w:style w:type="table" w:default="1" w:styleId="Tabelanormal">
+  <w:style w:type="table" w:default="1" w:styleId="TableNormal">
     <w:name w:val="Normal Table"/>
     <w:uiPriority w:val="99"/>
     <w:semiHidden/>
@@ -5709,13 +5704,13 @@
       </w:tblCellMar>
     </w:tblPr>
   </w:style>
-  <w:style w:type="numbering" w:default="1" w:styleId="Semlista">
+  <w:style w:type="numbering" w:default="1" w:styleId="NoList">
     <w:name w:val="No List"/>
     <w:uiPriority w:val="99"/>
     <w:semiHidden/>
     <w:unhideWhenUsed/>
   </w:style>
-  <w:style w:type="paragraph" w:styleId="Ttulo">
+  <w:style w:type="paragraph" w:styleId="Title">
     <w:name w:val="Title"/>
     <w:basedOn w:val="Normal"/>
     <w:next w:val="Normal"/>
@@ -5731,7 +5726,7 @@
       <w:szCs w:val="52"/>
     </w:rPr>
   </w:style>
-  <w:style w:type="paragraph" w:styleId="Subttulo">
+  <w:style w:type="paragraph" w:styleId="Subtitle">
     <w:name w:val="Subtitle"/>
     <w:basedOn w:val="Normal"/>
     <w:next w:val="Normal"/>
@@ -5748,7 +5743,7 @@
       <w:szCs w:val="30"/>
     </w:rPr>
   </w:style>
-  <w:style w:type="paragraph" w:styleId="PargrafodaLista">
+  <w:style w:type="paragraph" w:styleId="ListParagraph">
     <w:name w:val="List Paragraph"/>
     <w:basedOn w:val="Normal"/>
     <w:uiPriority w:val="34"/>
@@ -5758,9 +5753,9 @@
       <w:contextualSpacing/>
     </w:pPr>
   </w:style>
-  <w:style w:type="table" w:styleId="TabelacomGrelha">
+  <w:style w:type="table" w:styleId="TableGrid">
     <w:name w:val="Table Grid"/>
-    <w:basedOn w:val="Tabelanormal"/>
+    <w:basedOn w:val="TableNormal"/>
     <w:uiPriority w:val="59"/>
     <w:rsid w:val="00FB4123"/>
     <w:pPr>
@@ -5777,16 +5772,16 @@
       </w:tblBorders>
     </w:tblPr>
   </w:style>
-  <w:style w:type="character" w:customStyle="1" w:styleId="CabealhoCarter">
-    <w:name w:val="Cabeçalho Caráter"/>
-    <w:basedOn w:val="Tipodeletrapredefinidodopargrafo"/>
-    <w:link w:val="Cabealho"/>
+  <w:style w:type="character" w:customStyle="1" w:styleId="HeaderChar">
+    <w:name w:val="Header Char"/>
+    <w:basedOn w:val="DefaultParagraphFont"/>
+    <w:link w:val="Header"/>
     <w:uiPriority w:val="99"/>
   </w:style>
-  <w:style w:type="paragraph" w:styleId="Cabealho">
+  <w:style w:type="paragraph" w:styleId="Header">
     <w:name w:val="header"/>
     <w:basedOn w:val="Normal"/>
-    <w:link w:val="CabealhoCarter"/>
+    <w:link w:val="HeaderChar"/>
     <w:uiPriority w:val="99"/>
     <w:unhideWhenUsed/>
     <w:pPr>
@@ -5797,16 +5792,16 @@
       <w:spacing w:line="240" w:lineRule="auto"/>
     </w:pPr>
   </w:style>
-  <w:style w:type="character" w:customStyle="1" w:styleId="RodapCarter">
-    <w:name w:val="Rodapé Caráter"/>
-    <w:basedOn w:val="Tipodeletrapredefinidodopargrafo"/>
-    <w:link w:val="Rodap"/>
+  <w:style w:type="character" w:customStyle="1" w:styleId="FooterChar">
+    <w:name w:val="Footer Char"/>
+    <w:basedOn w:val="DefaultParagraphFont"/>
+    <w:link w:val="Footer"/>
     <w:uiPriority w:val="99"/>
   </w:style>
-  <w:style w:type="paragraph" w:styleId="Rodap">
+  <w:style w:type="paragraph" w:styleId="Footer">
     <w:name w:val="footer"/>
     <w:basedOn w:val="Normal"/>
-    <w:link w:val="RodapCarter"/>
+    <w:link w:val="FooterChar"/>
     <w:uiPriority w:val="99"/>
     <w:unhideWhenUsed/>
     <w:pPr>
@@ -5817,7 +5812,7 @@
       <w:spacing w:line="240" w:lineRule="auto"/>
     </w:pPr>
   </w:style>
-  <w:style w:type="paragraph" w:styleId="ndice1">
+  <w:style w:type="paragraph" w:styleId="TOC1">
     <w:name w:val="toc 1"/>
     <w:basedOn w:val="Normal"/>
     <w:next w:val="Normal"/>
@@ -5837,7 +5832,7 @@
       <w:lang w:val="en-CA" w:eastAsia="en-US"/>
     </w:rPr>
   </w:style>
-  <w:style w:type="paragraph" w:styleId="ndice2">
+  <w:style w:type="paragraph" w:styleId="TOC2">
     <w:name w:val="toc 2"/>
     <w:basedOn w:val="Normal"/>
     <w:next w:val="Normal"/>
@@ -5857,7 +5852,7 @@
       <w:lang w:val="en-CA" w:eastAsia="en-US"/>
     </w:rPr>
   </w:style>
-  <w:style w:type="paragraph" w:styleId="ndice3">
+  <w:style w:type="paragraph" w:styleId="TOC3">
     <w:name w:val="toc 3"/>
     <w:basedOn w:val="Normal"/>
     <w:next w:val="Normal"/>

</xml_diff>